<commit_message>
Change formatting to look better
</commit_message>
<xml_diff>
--- a/CoreC#/Notes/Introduction to DOM, MVC, ASP.Net MVC, Model, View, Controller.docx
+++ b/CoreC#/Notes/Introduction to DOM, MVC, ASP.Net MVC, Model, View, Controller.docx
@@ -368,7 +368,53 @@
         <w:t xml:space="preserve">View models are </w:t>
       </w:r>
       <w:r>
-        <w:t>as the name states, data structures used in views. There are some data you would not want to necessarily present to the user. Or sometimes you would want to aggregate the data that was separated out in your business logic models because they are processed separately. Note that to take advantage of tying your views to models, you would want to repackage some of your data into a data model since by default, views do not recognize composition relationships between objects. They can only scaffold value type properties and not the complex ones (classes / reference types).</w:t>
+        <w:t xml:space="preserve">as the name states, data structures used in views. </w:t>
+      </w:r>
+    </w:p>
+    <w:p>
+      <w:pPr>
+        <w:pStyle w:val="ListParagraph"/>
+        <w:numPr>
+          <w:ilvl w:val="0"/>
+          <w:numId w:val="1"/>
+        </w:numPr>
+      </w:pPr>
+      <w:r>
+        <w:t xml:space="preserve">There are some data you would not want to necessarily present to the user. Or sometimes you would want to aggregate the data that was separated out in your business logic models because they are processed separately. </w:t>
+      </w:r>
+    </w:p>
+    <w:p>
+      <w:pPr>
+        <w:pStyle w:val="ListParagraph"/>
+        <w:numPr>
+          <w:ilvl w:val="0"/>
+          <w:numId w:val="1"/>
+        </w:numPr>
+      </w:pPr>
+      <w:r>
+        <w:t>Note that to take advantage of tying your views to models, you would want to repackage some of your data into a data model since by default, views do not recognize composition relationships between objects.</w:t>
+      </w:r>
+    </w:p>
+    <w:p>
+      <w:pPr>
+        <w:pStyle w:val="ListParagraph"/>
+        <w:numPr>
+          <w:ilvl w:val="1"/>
+          <w:numId w:val="1"/>
+        </w:numPr>
+      </w:pPr>
+      <w:r>
+        <w:t xml:space="preserve"> </w:t>
+      </w:r>
+      <w:r>
+        <w:rPr>
+          <w:b/>
+          <w:bCs/>
+        </w:rPr>
+        <w:t>They can only scaffold value type properties</w:t>
+      </w:r>
+      <w:r>
+        <w:t xml:space="preserve"> and not the complex ones (classes / reference types).</w:t>
       </w:r>
     </w:p>
     <w:p/>
@@ -389,21 +435,43 @@
         </w:numPr>
       </w:pPr>
       <w:r>
-        <w:t xml:space="preserve">Data annotations are used to add validation to your view models. With data annotations you will be able to add client-side validations based on business rules you have set in your models (quantities cannot be negative or first name </w:t>
-      </w:r>
-      <w:proofErr w:type="gramStart"/>
-      <w:r>
-        <w:t>has to</w:t>
-      </w:r>
-      <w:proofErr w:type="gramEnd"/>
-      <w:r>
-        <w:t xml:space="preserve"> be filled). In your views we will be u</w:t>
+        <w:t xml:space="preserve">Data annotations are used to add validation to your view models. </w:t>
+      </w:r>
+    </w:p>
+    <w:p>
+      <w:pPr>
+        <w:pStyle w:val="ListParagraph"/>
+        <w:numPr>
+          <w:ilvl w:val="0"/>
+          <w:numId w:val="1"/>
+        </w:numPr>
+      </w:pPr>
+      <w:r>
+        <w:t xml:space="preserve">With data annotations you will be able to add client-side validations based on business rules you have set in your models (quantities cannot be negative or first name has to be filled). </w:t>
+      </w:r>
+    </w:p>
+    <w:p>
+      <w:pPr>
+        <w:pStyle w:val="ListParagraph"/>
+        <w:numPr>
+          <w:ilvl w:val="0"/>
+          <w:numId w:val="1"/>
+        </w:numPr>
+      </w:pPr>
+      <w:r>
+        <w:t>In your views we will be u</w:t>
       </w:r>
       <w:r>
         <w:t>s</w:t>
       </w:r>
       <w:r>
-        <w:t>ing tag helps.</w:t>
+        <w:t>ing tag help</w:t>
+      </w:r>
+      <w:r>
+        <w:t>er</w:t>
+      </w:r>
+      <w:r>
+        <w:t>s.</w:t>
       </w:r>
     </w:p>
     <w:p/>
@@ -424,15 +492,19 @@
         </w:numPr>
       </w:pPr>
       <w:r>
-        <w:t xml:space="preserve">When you tightly couple a view to a model. When you use a model as a parameter in your controller actions. </w:t>
-      </w:r>
-      <w:proofErr w:type="gramStart"/>
-      <w:r>
-        <w:t>You</w:t>
-      </w:r>
-      <w:proofErr w:type="gramEnd"/>
-      <w:r>
-        <w:t xml:space="preserve"> model bind to a particular model client side when you use the validations set on your models via the data annotations to impose client side validation. Server side, you check the validity of your model being passed in the request body via </w:t>
+        <w:t>When you tightly couple a view to a model.</w:t>
+      </w:r>
+    </w:p>
+    <w:p>
+      <w:pPr>
+        <w:pStyle w:val="ListParagraph"/>
+        <w:numPr>
+          <w:ilvl w:val="0"/>
+          <w:numId w:val="1"/>
+        </w:numPr>
+      </w:pPr>
+      <w:r>
+        <w:t xml:space="preserve">When you use a model as a parameter in your controller actions. You model bind to a particular model client side when you use the validations set on your models via the data annotations to impose client side validation. Server side, you check the validity of your model being passed in the request body via </w:t>
       </w:r>
       <w:proofErr w:type="spellStart"/>
       <w:r>
@@ -494,15 +566,7 @@
         </w:numPr>
       </w:pPr>
       <w:r>
-        <w:t xml:space="preserve">Views are tied to a model. This allows the advantage of strong type checking. Every variable and constant </w:t>
-      </w:r>
-      <w:proofErr w:type="gramStart"/>
-      <w:r>
-        <w:t>has</w:t>
-      </w:r>
-      <w:proofErr w:type="gramEnd"/>
-      <w:r>
-        <w:t xml:space="preserve"> an explicitly defined type. </w:t>
+        <w:t xml:space="preserve">Views are tied to a model. This allows the advantage of strong type checking. Every variable and constant has an explicitly defined type. </w:t>
       </w:r>
     </w:p>
     <w:p>
@@ -526,6 +590,7 @@
         </w:numPr>
       </w:pPr>
       <w:r>
+        <w:lastRenderedPageBreak/>
         <w:t>Weakly Typed</w:t>
       </w:r>
     </w:p>
@@ -562,74 +627,218 @@
         </w:numPr>
       </w:pPr>
       <w:r>
+        <w:t>You pass models to it, but it is not tightly coupled to that specific model.</w:t>
+      </w:r>
+    </w:p>
+    <w:p>
+      <w:pPr>
+        <w:pStyle w:val="ListParagraph"/>
+        <w:numPr>
+          <w:ilvl w:val="1"/>
+          <w:numId w:val="1"/>
+        </w:numPr>
+      </w:pPr>
+      <w:r>
+        <w:t>Use @model dynamic.</w:t>
+      </w:r>
+    </w:p>
+    <w:p>
+      <w:pPr>
+        <w:pStyle w:val="ListParagraph"/>
+        <w:numPr>
+          <w:ilvl w:val="1"/>
+          <w:numId w:val="1"/>
+        </w:numPr>
+      </w:pPr>
+      <w:r>
+        <w:t xml:space="preserve">You can still access the properties via @model, but the </w:t>
+      </w:r>
+      <w:r>
+        <w:t>M</w:t>
+      </w:r>
+      <w:r>
+        <w:t>odel you are passing must have properties referred to similarly.</w:t>
+      </w:r>
+    </w:p>
+    <w:p/>
+    <w:p>
+      <w:pPr>
+        <w:pStyle w:val="Heading2"/>
+      </w:pPr>
+      <w:r>
+        <w:t>Partial Views</w:t>
+      </w:r>
+    </w:p>
+    <w:p>
+      <w:pPr>
+        <w:pStyle w:val="ListParagraph"/>
+        <w:numPr>
+          <w:ilvl w:val="0"/>
+          <w:numId w:val="1"/>
+        </w:numPr>
+      </w:pPr>
+      <w:r>
+        <w:t>Reduce code duplication by manage reusable parts of the view.</w:t>
+      </w:r>
+    </w:p>
+    <w:p/>
+    <w:p>
+      <w:pPr>
+        <w:pStyle w:val="Heading2"/>
+      </w:pPr>
+      <w:r>
+        <w:t>View components</w:t>
+      </w:r>
+    </w:p>
+    <w:p>
+      <w:pPr>
+        <w:pStyle w:val="ListParagraph"/>
+        <w:numPr>
+          <w:ilvl w:val="0"/>
+          <w:numId w:val="1"/>
+        </w:numPr>
+      </w:pPr>
+      <w:r>
+        <w:t xml:space="preserve">Like partial views. The view content requires code to run on the server to render the webpage. </w:t>
+      </w:r>
+    </w:p>
+    <w:p/>
+    <w:p>
+      <w:pPr>
+        <w:pStyle w:val="Heading1"/>
+      </w:pPr>
+      <w:r>
+        <w:t>Razor</w:t>
+      </w:r>
+    </w:p>
+    <w:p>
+      <w:pPr>
+        <w:pStyle w:val="ListParagraph"/>
+        <w:numPr>
+          <w:ilvl w:val="0"/>
+          <w:numId w:val="1"/>
+        </w:numPr>
+      </w:pPr>
+      <w:r>
+        <w:t>Markup syntax used to embed C# logic in webpages.</w:t>
+      </w:r>
+    </w:p>
+    <w:p/>
+    <w:p>
+      <w:pPr>
+        <w:pStyle w:val="Heading2"/>
+      </w:pPr>
+      <w:r>
+        <w:t>Razor view engine</w:t>
+      </w:r>
+    </w:p>
+    <w:p>
+      <w:pPr>
+        <w:pStyle w:val="ListParagraph"/>
+        <w:numPr>
+          <w:ilvl w:val="0"/>
+          <w:numId w:val="1"/>
+        </w:numPr>
+      </w:pPr>
+      <w:r>
+        <w:t xml:space="preserve">What compiles your razor files to be able to dynamically generate web content on the server. </w:t>
+      </w:r>
+    </w:p>
+    <w:p/>
+    <w:p>
+      <w:pPr>
+        <w:pStyle w:val="Heading1"/>
+      </w:pPr>
+      <w:r>
+        <w:t>Helpers</w:t>
+      </w:r>
+    </w:p>
+    <w:p>
+      <w:pPr>
+        <w:pStyle w:val="ListParagraph"/>
+        <w:numPr>
+          <w:ilvl w:val="0"/>
+          <w:numId w:val="1"/>
+        </w:numPr>
+      </w:pPr>
+      <w:r>
+        <w:t>Are used to tie controller and model logic to the view.</w:t>
+      </w:r>
+    </w:p>
+    <w:p/>
+    <w:p>
+      <w:pPr>
+        <w:pStyle w:val="Heading2"/>
+      </w:pPr>
+      <w:r>
+        <w:t>Tag Helpers</w:t>
+      </w:r>
+    </w:p>
+    <w:p>
+      <w:pPr>
+        <w:pStyle w:val="ListParagraph"/>
+        <w:numPr>
+          <w:ilvl w:val="0"/>
+          <w:numId w:val="1"/>
+        </w:numPr>
+      </w:pPr>
+      <w:r>
+        <w:t>Look like HTML tags. Enable server side code to participate in creating and rendering HTML elements in razor files. Bind specific elements and its attributes. Server side rendering while still preserving the HTML editing experience. Markups better in performance in comparison to html helpers.</w:t>
+      </w:r>
+    </w:p>
+    <w:p/>
+    <w:p>
+      <w:pPr>
+        <w:pStyle w:val="Heading2"/>
+      </w:pPr>
+      <w:r>
+        <w:t>HTML Helpers</w:t>
+      </w:r>
+    </w:p>
+    <w:p>
+      <w:pPr>
+        <w:pStyle w:val="ListParagraph"/>
+        <w:numPr>
+          <w:ilvl w:val="0"/>
+          <w:numId w:val="1"/>
+        </w:numPr>
+      </w:pPr>
+      <w:r>
+        <w:t xml:space="preserve">Similar to Tag helpers. Invoked as methods that are mixed with HTML inside your Razor views. </w:t>
+      </w:r>
+    </w:p>
+    <w:p>
+      <w:pPr>
+        <w:pStyle w:val="ListParagraph"/>
+        <w:numPr>
+          <w:ilvl w:val="0"/>
+          <w:numId w:val="1"/>
+        </w:numPr>
+      </w:pPr>
+      <w:r>
+        <w:t>Uses C# under hood.</w:t>
+      </w:r>
+    </w:p>
+    <w:p/>
+    <w:p>
+      <w:pPr>
+        <w:pStyle w:val="Heading2"/>
+      </w:pPr>
+      <w:r>
         <w:lastRenderedPageBreak/>
-        <w:t>You pass models to it, but it is not tightly coupled to that specific model.</w:t>
-      </w:r>
-    </w:p>
-    <w:p>
-      <w:pPr>
-        <w:pStyle w:val="ListParagraph"/>
-        <w:numPr>
-          <w:ilvl w:val="1"/>
-          <w:numId w:val="1"/>
-        </w:numPr>
-      </w:pPr>
-      <w:r>
-        <w:t>Use @model dynamic.</w:t>
-      </w:r>
-    </w:p>
-    <w:p>
-      <w:pPr>
-        <w:pStyle w:val="ListParagraph"/>
-        <w:numPr>
-          <w:ilvl w:val="1"/>
-          <w:numId w:val="1"/>
-        </w:numPr>
-      </w:pPr>
-      <w:r>
-        <w:t>You can still access the properties via @model, but the model you are passing must have properties referred to similarly.</w:t>
-      </w:r>
-    </w:p>
-    <w:p/>
-    <w:p>
-      <w:pPr>
-        <w:pStyle w:val="Heading2"/>
-      </w:pPr>
-      <w:r>
-        <w:t>Partial Views</w:t>
-      </w:r>
-    </w:p>
-    <w:p>
-      <w:pPr>
-        <w:pStyle w:val="ListParagraph"/>
-        <w:numPr>
-          <w:ilvl w:val="0"/>
-          <w:numId w:val="1"/>
-        </w:numPr>
-      </w:pPr>
-      <w:r>
-        <w:t>Reduce code duplication by manage reusable parts of the view.</w:t>
-      </w:r>
-    </w:p>
-    <w:p/>
-    <w:p>
-      <w:pPr>
-        <w:pStyle w:val="Heading2"/>
-      </w:pPr>
-      <w:r>
-        <w:t>View components</w:t>
-      </w:r>
-    </w:p>
-    <w:p>
-      <w:pPr>
-        <w:pStyle w:val="ListParagraph"/>
-        <w:numPr>
-          <w:ilvl w:val="0"/>
-          <w:numId w:val="1"/>
-        </w:numPr>
-      </w:pPr>
-      <w:r>
-        <w:t xml:space="preserve">Like partial views. The view content requires code to run on the server to render the webpage. </w:t>
+        <w:t>View Discovery</w:t>
+      </w:r>
+    </w:p>
+    <w:p>
+      <w:pPr>
+        <w:pStyle w:val="ListParagraph"/>
+        <w:numPr>
+          <w:ilvl w:val="0"/>
+          <w:numId w:val="1"/>
+        </w:numPr>
+      </w:pPr>
+      <w:r>
+        <w:t>Determines which view file is used based on the view name. Default to return view with the same name as the action method. Searches view in the view folder allocated to the controller then searches for the view in the shared folder.</w:t>
       </w:r>
     </w:p>
     <w:p/>
@@ -638,174 +847,6 @@
         <w:pStyle w:val="Heading1"/>
       </w:pPr>
       <w:r>
-        <w:t>Razor</w:t>
-      </w:r>
-    </w:p>
-    <w:p>
-      <w:pPr>
-        <w:pStyle w:val="ListParagraph"/>
-        <w:numPr>
-          <w:ilvl w:val="0"/>
-          <w:numId w:val="1"/>
-        </w:numPr>
-      </w:pPr>
-      <w:r>
-        <w:t>Markup syntax used to embed C# logic in webpages.</w:t>
-      </w:r>
-    </w:p>
-    <w:p/>
-    <w:p>
-      <w:pPr>
-        <w:pStyle w:val="Heading2"/>
-      </w:pPr>
-      <w:r>
-        <w:t>Razor view engine</w:t>
-      </w:r>
-    </w:p>
-    <w:p>
-      <w:pPr>
-        <w:pStyle w:val="ListParagraph"/>
-        <w:numPr>
-          <w:ilvl w:val="0"/>
-          <w:numId w:val="1"/>
-        </w:numPr>
-      </w:pPr>
-      <w:r>
-        <w:t xml:space="preserve">What compiles your razor files to be able to dynamically generate web content on the server. </w:t>
-      </w:r>
-    </w:p>
-    <w:p/>
-    <w:p>
-      <w:pPr>
-        <w:pStyle w:val="Heading1"/>
-      </w:pPr>
-      <w:r>
-        <w:t>Helpers</w:t>
-      </w:r>
-    </w:p>
-    <w:p>
-      <w:pPr>
-        <w:pStyle w:val="ListParagraph"/>
-        <w:numPr>
-          <w:ilvl w:val="0"/>
-          <w:numId w:val="1"/>
-        </w:numPr>
-      </w:pPr>
-      <w:r>
-        <w:t>Are used to tie controller and model logic to the view.</w:t>
-      </w:r>
-    </w:p>
-    <w:p/>
-    <w:p>
-      <w:pPr>
-        <w:pStyle w:val="Heading2"/>
-      </w:pPr>
-      <w:r>
-        <w:t>Tag Helpers</w:t>
-      </w:r>
-    </w:p>
-    <w:p>
-      <w:pPr>
-        <w:pStyle w:val="ListParagraph"/>
-        <w:numPr>
-          <w:ilvl w:val="0"/>
-          <w:numId w:val="1"/>
-        </w:numPr>
-      </w:pPr>
-      <w:r>
-        <w:t xml:space="preserve">Look like HTML tags. Enable </w:t>
-      </w:r>
-      <w:proofErr w:type="gramStart"/>
-      <w:r>
-        <w:t>server side</w:t>
-      </w:r>
-      <w:proofErr w:type="gramEnd"/>
-      <w:r>
-        <w:t xml:space="preserve"> code to participate in creating and rendering HTML elements in razor files. Bind specific elements and its attributes. </w:t>
-      </w:r>
-      <w:proofErr w:type="gramStart"/>
-      <w:r>
-        <w:t>Server side</w:t>
-      </w:r>
-      <w:proofErr w:type="gramEnd"/>
-      <w:r>
-        <w:t xml:space="preserve"> rendering while still preserving the HTML editing experience. Markups better in performance in comparison to html helpers.</w:t>
-      </w:r>
-    </w:p>
-    <w:p/>
-    <w:p>
-      <w:pPr>
-        <w:pStyle w:val="Heading2"/>
-      </w:pPr>
-      <w:r>
-        <w:t>HTML Helpers</w:t>
-      </w:r>
-    </w:p>
-    <w:p>
-      <w:pPr>
-        <w:pStyle w:val="ListParagraph"/>
-        <w:numPr>
-          <w:ilvl w:val="0"/>
-          <w:numId w:val="1"/>
-        </w:numPr>
-      </w:pPr>
-      <w:proofErr w:type="gramStart"/>
-      <w:r>
-        <w:t>Similar to</w:t>
-      </w:r>
-      <w:proofErr w:type="gramEnd"/>
-      <w:r>
-        <w:t xml:space="preserve"> Tag helpers. Invoked as methods that are mixed with HTML inside your Razor views. </w:t>
-      </w:r>
-    </w:p>
-    <w:p>
-      <w:pPr>
-        <w:pStyle w:val="ListParagraph"/>
-        <w:numPr>
-          <w:ilvl w:val="0"/>
-          <w:numId w:val="1"/>
-        </w:numPr>
-      </w:pPr>
-      <w:r>
-        <w:t>Uses C# under hood.</w:t>
-      </w:r>
-    </w:p>
-    <w:p/>
-    <w:p>
-      <w:pPr>
-        <w:pStyle w:val="Heading2"/>
-      </w:pPr>
-      <w:r>
-        <w:t>View Discovery</w:t>
-      </w:r>
-    </w:p>
-    <w:p>
-      <w:pPr>
-        <w:pStyle w:val="ListParagraph"/>
-        <w:numPr>
-          <w:ilvl w:val="0"/>
-          <w:numId w:val="1"/>
-        </w:numPr>
-      </w:pPr>
-      <w:r>
-        <w:t xml:space="preserve">Determines which view file is used based on the view name. Default to return view with the same name as the action method. </w:t>
-      </w:r>
-      <w:proofErr w:type="gramStart"/>
-      <w:r>
-        <w:t>Searches</w:t>
-      </w:r>
-      <w:proofErr w:type="gramEnd"/>
-      <w:r>
-        <w:t xml:space="preserve"> view in the view folder allocated to the controller then searches for the view in the shared folder.</w:t>
-      </w:r>
-    </w:p>
-    <w:p/>
-    <w:p>
-      <w:pPr>
-        <w:pStyle w:val="Heading1"/>
-      </w:pPr>
-      <w:r>
-        <w:lastRenderedPageBreak/>
         <w:t>Controller</w:t>
       </w:r>
     </w:p>

</xml_diff>